<commit_message>
añade form para seleccionar archivo
</commit_message>
<xml_diff>
--- a/Documentación.docx
+++ b/Documentación.docx
@@ -130,6 +130,7 @@
         </w:rPr>
         <w:t xml:space="preserve">Cristian </w:t>
       </w:r>
+      <w:proofErr w:type="spellStart"/>
       <w:r>
         <w:rPr>
           <w:rFonts w:ascii="Calibri" w:eastAsia="Times New Roman" w:hAnsi="Calibri" w:cs="Calibri"/>
@@ -148,8 +149,9 @@
           <w:szCs w:val="24"/>
           <w:lang w:eastAsia="es-CO"/>
         </w:rPr>
-        <w:t>adir Ballén Guzmán</w:t>
-      </w:r>
+        <w:t>adir</w:t>
+      </w:r>
+      <w:proofErr w:type="spellEnd"/>
       <w:r>
         <w:rPr>
           <w:rFonts w:ascii="Calibri" w:eastAsia="Times New Roman" w:hAnsi="Calibri" w:cs="Calibri"/>
@@ -158,7 +160,7 @@
           <w:szCs w:val="24"/>
           <w:lang w:eastAsia="es-CO"/>
         </w:rPr>
-        <w:tab/>
+        <w:t xml:space="preserve"> Ballén Guzmán</w:t>
       </w:r>
       <w:r>
         <w:rPr>
@@ -179,6 +181,16 @@
           <w:lang w:eastAsia="es-CO"/>
         </w:rPr>
         <w:tab/>
+      </w:r>
+      <w:r>
+        <w:rPr>
+          <w:rFonts w:ascii="Calibri" w:eastAsia="Times New Roman" w:hAnsi="Calibri" w:cs="Calibri"/>
+          <w:color w:val="000000"/>
+          <w:sz w:val="24"/>
+          <w:szCs w:val="24"/>
+          <w:lang w:eastAsia="es-CO"/>
+        </w:rPr>
+        <w:tab/>
         <w:t>501878</w:t>
       </w:r>
     </w:p>
@@ -271,7 +283,35 @@
         <w:t xml:space="preserve"> </w:t>
       </w:r>
       <w:r>
-        <w:t>el método de ordenamiento por SHELL el cual vemos que funciono de forma mas optima, debido a que probando con otros métodos como lo son el de Burbuja, Inserción, Radix etc, no se logro el resultado esperado. Adicional el gestor de archivo se NetBeans no soporto el manejo del documento con los 10 millones de registros, por lo que preferiblemente se debe manipular el documento directamente con el gesto de Windows</w:t>
+        <w:t xml:space="preserve">el método de ordenamiento por SHELL el cual vemos que funciono de forma </w:t>
+      </w:r>
+      <w:r>
+        <w:t>más</w:t>
+      </w:r>
+      <w:r>
+        <w:t xml:space="preserve"> optima, debido a que probando con otros métodos como lo son el de Burbuja, Inserción, </w:t>
+      </w:r>
+      <w:proofErr w:type="spellStart"/>
+      <w:r>
+        <w:t>Radix</w:t>
+      </w:r>
+      <w:proofErr w:type="spellEnd"/>
+      <w:r>
+        <w:t xml:space="preserve"> </w:t>
+      </w:r>
+      <w:proofErr w:type="spellStart"/>
+      <w:r>
+        <w:t>etc</w:t>
+      </w:r>
+      <w:proofErr w:type="spellEnd"/>
+      <w:r>
+        <w:t xml:space="preserve">, no se </w:t>
+      </w:r>
+      <w:r>
+        <w:t>logró</w:t>
+      </w:r>
+      <w:r>
+        <w:t xml:space="preserve"> el resultado esperado. Adicional el gestor de archivo se NetBeans no soporto el manejo del documento con los 10 millones de registros, por lo que preferiblemente se debe manipular el documento directamente con el gesto de Windows</w:t>
       </w:r>
       <w:r>
         <w:t>, u otro ide externo</w:t>
@@ -643,7 +683,15 @@
         <w:t xml:space="preserve">:  </w:t>
       </w:r>
       <w:r>
-        <w:t>en este ejemplo se van a ordenar 7 numero del 1 a 7 en desorden</w:t>
+        <w:t xml:space="preserve">en este ejemplo se van a ordenar 7 </w:t>
+      </w:r>
+      <w:proofErr w:type="spellStart"/>
+      <w:r>
+        <w:t>numero</w:t>
+      </w:r>
+      <w:proofErr w:type="spellEnd"/>
+      <w:r>
+        <w:t xml:space="preserve"> del 1 a 7 en desorden</w:t>
       </w:r>
       <w:r>
         <w:t>.</w:t>
@@ -883,16 +931,7 @@
           </w:tcPr>
           <w:p>
             <w:r>
-              <w:t>0</w:t>
-            </w:r>
-            <w:r>
-              <w:t xml:space="preserve">, 1, 4, </w:t>
-            </w:r>
-            <w:r>
-              <w:t>2</w:t>
-            </w:r>
-            <w:r>
-              <w:t>, 3, 5, 6</w:t>
+              <w:t>0, 1, 4, 2, 3, 5, 6</w:t>
             </w:r>
           </w:p>
         </w:tc>
@@ -934,16 +973,7 @@
           </w:tcPr>
           <w:p>
             <w:r>
-              <w:t>0</w:t>
-            </w:r>
-            <w:r>
-              <w:t xml:space="preserve">, 1, 4, </w:t>
-            </w:r>
-            <w:r>
-              <w:t>2</w:t>
-            </w:r>
-            <w:r>
-              <w:t>, 3, 5, 6</w:t>
+              <w:t>0, 1, 4, 2, 3, 5, 6</w:t>
             </w:r>
           </w:p>
         </w:tc>
@@ -985,28 +1015,7 @@
           </w:tcPr>
           <w:p>
             <w:r>
-              <w:t>0</w:t>
-            </w:r>
-            <w:r>
-              <w:t xml:space="preserve">, 1, </w:t>
-            </w:r>
-            <w:r>
-              <w:t>2</w:t>
-            </w:r>
-            <w:r>
-              <w:t xml:space="preserve">, </w:t>
-            </w:r>
-            <w:r>
-              <w:t>3</w:t>
-            </w:r>
-            <w:r>
-              <w:t xml:space="preserve">, </w:t>
-            </w:r>
-            <w:r>
-              <w:t>4</w:t>
-            </w:r>
-            <w:r>
-              <w:t>, 5, 6</w:t>
+              <w:t>0, 1, 2, 3, 4, 5, 6</w:t>
             </w:r>
           </w:p>
         </w:tc>
@@ -1246,14 +1255,25 @@
           <w:lang w:eastAsia="es-CO"/>
         </w:rPr>
       </w:pPr>
-      <w:r>
-        <w:rPr>
-          <w:rFonts w:ascii="Times New Roman" w:eastAsia="Times New Roman" w:hAnsi="Times New Roman" w:cs="Times New Roman"/>
-          <w:sz w:val="24"/>
-          <w:szCs w:val="24"/>
-          <w:lang w:eastAsia="es-CO"/>
-        </w:rPr>
-        <w:t xml:space="preserve">Naqvi, M. E. (2021, 3 julio). </w:t>
+      <w:proofErr w:type="spellStart"/>
+      <w:r>
+        <w:rPr>
+          <w:rFonts w:ascii="Times New Roman" w:eastAsia="Times New Roman" w:hAnsi="Times New Roman" w:cs="Times New Roman"/>
+          <w:sz w:val="24"/>
+          <w:szCs w:val="24"/>
+          <w:lang w:eastAsia="es-CO"/>
+        </w:rPr>
+        <w:t>Naqvi</w:t>
+      </w:r>
+      <w:proofErr w:type="spellEnd"/>
+      <w:r>
+        <w:rPr>
+          <w:rFonts w:ascii="Times New Roman" w:eastAsia="Times New Roman" w:hAnsi="Times New Roman" w:cs="Times New Roman"/>
+          <w:sz w:val="24"/>
+          <w:szCs w:val="24"/>
+          <w:lang w:eastAsia="es-CO"/>
+        </w:rPr>
+        <w:t xml:space="preserve">, M. E. (2021, 3 julio). </w:t>
       </w:r>
       <w:r>
         <w:rPr>
@@ -1273,7 +1293,27 @@
           <w:szCs w:val="24"/>
           <w:lang w:eastAsia="es-CO"/>
         </w:rPr>
-        <w:t>. Delft Stack. https://www.delftstack.com/es/howto/java/read-file-in-java/</w:t>
+        <w:t xml:space="preserve">. Delft </w:t>
+      </w:r>
+      <w:proofErr w:type="spellStart"/>
+      <w:r>
+        <w:rPr>
+          <w:rFonts w:ascii="Times New Roman" w:eastAsia="Times New Roman" w:hAnsi="Times New Roman" w:cs="Times New Roman"/>
+          <w:sz w:val="24"/>
+          <w:szCs w:val="24"/>
+          <w:lang w:eastAsia="es-CO"/>
+        </w:rPr>
+        <w:t>Stack</w:t>
+      </w:r>
+      <w:proofErr w:type="spellEnd"/>
+      <w:r>
+        <w:rPr>
+          <w:rFonts w:ascii="Times New Roman" w:eastAsia="Times New Roman" w:hAnsi="Times New Roman" w:cs="Times New Roman"/>
+          <w:sz w:val="24"/>
+          <w:szCs w:val="24"/>
+          <w:lang w:eastAsia="es-CO"/>
+        </w:rPr>
+        <w:t>. https://www.delftstack.com/es/howto/java/read-file-in-java/</w:t>
       </w:r>
     </w:p>
     <w:p>
@@ -1312,7 +1352,31 @@
           <w:szCs w:val="24"/>
           <w:lang w:eastAsia="es-CO"/>
         </w:rPr>
-        <w:t>58 - Algoritmo de Ordenamiento Shell, Teoría (EDDJava)</w:t>
+        <w:t>58 - Algoritmo de Ordenamiento Shell, Teoría (</w:t>
+      </w:r>
+      <w:proofErr w:type="spellStart"/>
+      <w:r>
+        <w:rPr>
+          <w:rFonts w:ascii="Times New Roman" w:eastAsia="Times New Roman" w:hAnsi="Times New Roman" w:cs="Times New Roman"/>
+          <w:i/>
+          <w:iCs/>
+          <w:sz w:val="24"/>
+          <w:szCs w:val="24"/>
+          <w:lang w:eastAsia="es-CO"/>
+        </w:rPr>
+        <w:t>EDDJava</w:t>
+      </w:r>
+      <w:proofErr w:type="spellEnd"/>
+      <w:r>
+        <w:rPr>
+          <w:rFonts w:ascii="Times New Roman" w:eastAsia="Times New Roman" w:hAnsi="Times New Roman" w:cs="Times New Roman"/>
+          <w:i/>
+          <w:iCs/>
+          <w:sz w:val="24"/>
+          <w:szCs w:val="24"/>
+          <w:lang w:eastAsia="es-CO"/>
+        </w:rPr>
+        <w:t>)</w:t>
       </w:r>
       <w:r>
         <w:rPr>
@@ -1380,7 +1444,31 @@
           <w:szCs w:val="24"/>
           <w:lang w:eastAsia="es-CO"/>
         </w:rPr>
-        <w:t>59 - Algoritmo de Ordenamiento Shell, Implementación (EDDJava)</w:t>
+        <w:t>59 - Algoritmo de Ordenamiento Shell, Implementación (</w:t>
+      </w:r>
+      <w:proofErr w:type="spellStart"/>
+      <w:r>
+        <w:rPr>
+          <w:rFonts w:ascii="Times New Roman" w:eastAsia="Times New Roman" w:hAnsi="Times New Roman" w:cs="Times New Roman"/>
+          <w:i/>
+          <w:iCs/>
+          <w:sz w:val="24"/>
+          <w:szCs w:val="24"/>
+          <w:lang w:eastAsia="es-CO"/>
+        </w:rPr>
+        <w:t>EDDJava</w:t>
+      </w:r>
+      <w:proofErr w:type="spellEnd"/>
+      <w:r>
+        <w:rPr>
+          <w:rFonts w:ascii="Times New Roman" w:eastAsia="Times New Roman" w:hAnsi="Times New Roman" w:cs="Times New Roman"/>
+          <w:i/>
+          <w:iCs/>
+          <w:sz w:val="24"/>
+          <w:szCs w:val="24"/>
+          <w:lang w:eastAsia="es-CO"/>
+        </w:rPr>
+        <w:t>)</w:t>
       </w:r>
       <w:r>
         <w:rPr>
@@ -1436,7 +1524,31 @@
           <w:szCs w:val="24"/>
           <w:lang w:eastAsia="es-CO"/>
         </w:rPr>
-        <w:t>Escribir en un Archivo Plano (txt) con java</w:t>
+        <w:t>Escribir en un Archivo Plano (</w:t>
+      </w:r>
+      <w:proofErr w:type="spellStart"/>
+      <w:r>
+        <w:rPr>
+          <w:rFonts w:ascii="Times New Roman" w:eastAsia="Times New Roman" w:hAnsi="Times New Roman" w:cs="Times New Roman"/>
+          <w:i/>
+          <w:iCs/>
+          <w:sz w:val="24"/>
+          <w:szCs w:val="24"/>
+          <w:lang w:eastAsia="es-CO"/>
+        </w:rPr>
+        <w:t>txt</w:t>
+      </w:r>
+      <w:proofErr w:type="spellEnd"/>
+      <w:r>
+        <w:rPr>
+          <w:rFonts w:ascii="Times New Roman" w:eastAsia="Times New Roman" w:hAnsi="Times New Roman" w:cs="Times New Roman"/>
+          <w:i/>
+          <w:iCs/>
+          <w:sz w:val="24"/>
+          <w:szCs w:val="24"/>
+          <w:lang w:eastAsia="es-CO"/>
+        </w:rPr>
+        <w:t>) con java</w:t>
       </w:r>
       <w:r>
         <w:rPr>

</xml_diff>